<commit_message>
Add borders to source code paragraphs
Update reference.docx.
Change preference of `Source Code` in the MS-Word style set.
</commit_message>
<xml_diff>
--- a/docs/reference.docx
+++ b/docs/reference.docx
@@ -1,6 +1,6 @@
 
 <file path=word/document.xml><?xml version="1.0" encoding="utf-8"?>
-<w:document xmlns:wpc="http://schemas.microsoft.com/office/word/2010/wordprocessingCanvas" xmlns:cx="http://schemas.microsoft.com/office/drawing/2014/chartex" xmlns:cx1="http://schemas.microsoft.com/office/drawing/2015/9/8/chartex" xmlns:cx2="http://schemas.microsoft.com/office/drawing/2015/10/21/chartex" xmlns:mc="http://schemas.openxmlformats.org/markup-compatibility/2006" xmlns:o="urn:schemas-microsoft-com:office:office" xmlns:r="http://schemas.openxmlformats.org/officeDocument/2006/relationships" xmlns:m="http://schemas.openxmlformats.org/officeDocument/2006/math" xmlns:v="urn:schemas-microsoft-com:vml" xmlns:wp14="http://schemas.microsoft.com/office/word/2010/wordprocessingDrawing" xmlns:wp="http://schemas.openxmlformats.org/drawingml/2006/wordprocessingDrawing" xmlns:w10="urn:schemas-microsoft-com:office:word" xmlns:w="http://schemas.openxmlformats.org/wordprocessingml/2006/main" xmlns:w14="http://schemas.microsoft.com/office/word/2010/wordml" xmlns:w15="http://schemas.microsoft.com/office/word/2012/wordml" xmlns:w16se="http://schemas.microsoft.com/office/word/2015/wordml/symex" xmlns:wpg="http://schemas.microsoft.com/office/word/2010/wordprocessingGroup" xmlns:wpi="http://schemas.microsoft.com/office/word/2010/wordprocessingInk" xmlns:wne="http://schemas.microsoft.com/office/word/2006/wordml" xmlns:wps="http://schemas.microsoft.com/office/word/2010/wordprocessingShape" mc:Ignorable="w14 w15 w16se wp14">
+<w:document xmlns:wpc="http://schemas.microsoft.com/office/word/2010/wordprocessingCanvas" xmlns:cx="http://schemas.microsoft.com/office/drawing/2014/chartex" xmlns:cx1="http://schemas.microsoft.com/office/drawing/2015/9/8/chartex" xmlns:cx2="http://schemas.microsoft.com/office/drawing/2015/10/21/chartex" xmlns:cx3="http://schemas.microsoft.com/office/drawing/2016/5/9/chartex" xmlns:cx4="http://schemas.microsoft.com/office/drawing/2016/5/10/chartex" xmlns:cx5="http://schemas.microsoft.com/office/drawing/2016/5/11/chartex" xmlns:mc="http://schemas.openxmlformats.org/markup-compatibility/2006" xmlns:o="urn:schemas-microsoft-com:office:office" xmlns:r="http://schemas.openxmlformats.org/officeDocument/2006/relationships" xmlns:m="http://schemas.openxmlformats.org/officeDocument/2006/math" xmlns:v="urn:schemas-microsoft-com:vml" xmlns:wp14="http://schemas.microsoft.com/office/word/2010/wordprocessingDrawing" xmlns:wp="http://schemas.openxmlformats.org/drawingml/2006/wordprocessingDrawing" xmlns:w10="urn:schemas-microsoft-com:office:word" xmlns:w="http://schemas.openxmlformats.org/wordprocessingml/2006/main" xmlns:w14="http://schemas.microsoft.com/office/word/2010/wordml" xmlns:w15="http://schemas.microsoft.com/office/word/2012/wordml" xmlns:w16se="http://schemas.microsoft.com/office/word/2015/wordml/symex" xmlns:wpg="http://schemas.microsoft.com/office/word/2010/wordprocessingGroup" xmlns:wpi="http://schemas.microsoft.com/office/word/2010/wordprocessingInk" xmlns:wne="http://schemas.microsoft.com/office/word/2006/wordml" xmlns:wps="http://schemas.microsoft.com/office/word/2010/wordprocessingShape" mc:Ignorable="w14 w15 w16se wp14">
   <w:body>
     <w:p>
       <w:r>
@@ -19,7 +19,7 @@
 </file>
 
 <file path=word/endnotes.xml><?xml version="1.0" encoding="utf-8"?>
-<w:endnotes xmlns:wpc="http://schemas.microsoft.com/office/word/2010/wordprocessingCanvas" xmlns:cx="http://schemas.microsoft.com/office/drawing/2014/chartex" xmlns:cx1="http://schemas.microsoft.com/office/drawing/2015/9/8/chartex" xmlns:cx2="http://schemas.microsoft.com/office/drawing/2015/10/21/chartex" xmlns:mc="http://schemas.openxmlformats.org/markup-compatibility/2006" xmlns:o="urn:schemas-microsoft-com:office:office" xmlns:r="http://schemas.openxmlformats.org/officeDocument/2006/relationships" xmlns:m="http://schemas.openxmlformats.org/officeDocument/2006/math" xmlns:v="urn:schemas-microsoft-com:vml" xmlns:wp14="http://schemas.microsoft.com/office/word/2010/wordprocessingDrawing" xmlns:wp="http://schemas.openxmlformats.org/drawingml/2006/wordprocessingDrawing" xmlns:w10="urn:schemas-microsoft-com:office:word" xmlns:w="http://schemas.openxmlformats.org/wordprocessingml/2006/main" xmlns:w14="http://schemas.microsoft.com/office/word/2010/wordml" xmlns:w15="http://schemas.microsoft.com/office/word/2012/wordml" xmlns:w16se="http://schemas.microsoft.com/office/word/2015/wordml/symex" xmlns:wpg="http://schemas.microsoft.com/office/word/2010/wordprocessingGroup" xmlns:wpi="http://schemas.microsoft.com/office/word/2010/wordprocessingInk" xmlns:wne="http://schemas.microsoft.com/office/word/2006/wordml" xmlns:wps="http://schemas.microsoft.com/office/word/2010/wordprocessingShape" mc:Ignorable="w14 w15 w16se wp14">
+<w:endnotes xmlns:wpc="http://schemas.microsoft.com/office/word/2010/wordprocessingCanvas" xmlns:cx="http://schemas.microsoft.com/office/drawing/2014/chartex" xmlns:cx1="http://schemas.microsoft.com/office/drawing/2015/9/8/chartex" xmlns:cx2="http://schemas.microsoft.com/office/drawing/2015/10/21/chartex" xmlns:cx3="http://schemas.microsoft.com/office/drawing/2016/5/9/chartex" xmlns:cx4="http://schemas.microsoft.com/office/drawing/2016/5/10/chartex" xmlns:cx5="http://schemas.microsoft.com/office/drawing/2016/5/11/chartex" xmlns:mc="http://schemas.openxmlformats.org/markup-compatibility/2006" xmlns:o="urn:schemas-microsoft-com:office:office" xmlns:r="http://schemas.openxmlformats.org/officeDocument/2006/relationships" xmlns:m="http://schemas.openxmlformats.org/officeDocument/2006/math" xmlns:v="urn:schemas-microsoft-com:vml" xmlns:wp14="http://schemas.microsoft.com/office/word/2010/wordprocessingDrawing" xmlns:wp="http://schemas.openxmlformats.org/drawingml/2006/wordprocessingDrawing" xmlns:w10="urn:schemas-microsoft-com:office:word" xmlns:w="http://schemas.openxmlformats.org/wordprocessingml/2006/main" xmlns:w14="http://schemas.microsoft.com/office/word/2010/wordml" xmlns:w15="http://schemas.microsoft.com/office/word/2012/wordml" xmlns:w16se="http://schemas.microsoft.com/office/word/2015/wordml/symex" xmlns:wpg="http://schemas.microsoft.com/office/word/2010/wordprocessingGroup" xmlns:wpi="http://schemas.microsoft.com/office/word/2010/wordprocessingInk" xmlns:wne="http://schemas.microsoft.com/office/word/2006/wordml" xmlns:wps="http://schemas.microsoft.com/office/word/2010/wordprocessingShape" mc:Ignorable="w14 w15 w16se wp14">
   <w:endnote w:type="separator" w:id="-1">
     <w:p>
       <w:pPr>
@@ -44,7 +44,7 @@
 </file>
 
 <file path=word/footnotes.xml><?xml version="1.0" encoding="utf-8"?>
-<w:footnotes xmlns:wpc="http://schemas.microsoft.com/office/word/2010/wordprocessingCanvas" xmlns:cx="http://schemas.microsoft.com/office/drawing/2014/chartex" xmlns:cx1="http://schemas.microsoft.com/office/drawing/2015/9/8/chartex" xmlns:cx2="http://schemas.microsoft.com/office/drawing/2015/10/21/chartex" xmlns:mc="http://schemas.openxmlformats.org/markup-compatibility/2006" xmlns:o="urn:schemas-microsoft-com:office:office" xmlns:r="http://schemas.openxmlformats.org/officeDocument/2006/relationships" xmlns:m="http://schemas.openxmlformats.org/officeDocument/2006/math" xmlns:v="urn:schemas-microsoft-com:vml" xmlns:wp14="http://schemas.microsoft.com/office/word/2010/wordprocessingDrawing" xmlns:wp="http://schemas.openxmlformats.org/drawingml/2006/wordprocessingDrawing" xmlns:w10="urn:schemas-microsoft-com:office:word" xmlns:w="http://schemas.openxmlformats.org/wordprocessingml/2006/main" xmlns:w14="http://schemas.microsoft.com/office/word/2010/wordml" xmlns:w15="http://schemas.microsoft.com/office/word/2012/wordml" xmlns:w16se="http://schemas.microsoft.com/office/word/2015/wordml/symex" xmlns:wpg="http://schemas.microsoft.com/office/word/2010/wordprocessingGroup" xmlns:wpi="http://schemas.microsoft.com/office/word/2010/wordprocessingInk" xmlns:wne="http://schemas.microsoft.com/office/word/2006/wordml" xmlns:wps="http://schemas.microsoft.com/office/word/2010/wordprocessingShape" mc:Ignorable="w14 w15 w16se wp14">
+<w:footnotes xmlns:wpc="http://schemas.microsoft.com/office/word/2010/wordprocessingCanvas" xmlns:cx="http://schemas.microsoft.com/office/drawing/2014/chartex" xmlns:cx1="http://schemas.microsoft.com/office/drawing/2015/9/8/chartex" xmlns:cx2="http://schemas.microsoft.com/office/drawing/2015/10/21/chartex" xmlns:cx3="http://schemas.microsoft.com/office/drawing/2016/5/9/chartex" xmlns:cx4="http://schemas.microsoft.com/office/drawing/2016/5/10/chartex" xmlns:cx5="http://schemas.microsoft.com/office/drawing/2016/5/11/chartex" xmlns:mc="http://schemas.openxmlformats.org/markup-compatibility/2006" xmlns:o="urn:schemas-microsoft-com:office:office" xmlns:r="http://schemas.openxmlformats.org/officeDocument/2006/relationships" xmlns:m="http://schemas.openxmlformats.org/officeDocument/2006/math" xmlns:v="urn:schemas-microsoft-com:vml" xmlns:wp14="http://schemas.microsoft.com/office/word/2010/wordprocessingDrawing" xmlns:wp="http://schemas.openxmlformats.org/drawingml/2006/wordprocessingDrawing" xmlns:w10="urn:schemas-microsoft-com:office:word" xmlns:w="http://schemas.openxmlformats.org/wordprocessingml/2006/main" xmlns:w14="http://schemas.microsoft.com/office/word/2010/wordml" xmlns:w15="http://schemas.microsoft.com/office/word/2012/wordml" xmlns:w16se="http://schemas.microsoft.com/office/word/2015/wordml/symex" xmlns:wpg="http://schemas.microsoft.com/office/word/2010/wordprocessingGroup" xmlns:wpi="http://schemas.microsoft.com/office/word/2010/wordprocessingInk" xmlns:wne="http://schemas.microsoft.com/office/word/2006/wordml" xmlns:wps="http://schemas.microsoft.com/office/word/2010/wordprocessingShape" mc:Ignorable="w14 w15 w16se wp14">
   <w:footnote w:type="separator" w:id="-1">
     <w:p>
       <w:r>
@@ -63,100 +63,8 @@
 </file>
 
 <file path=word/numbering.xml><?xml version="1.0" encoding="utf-8"?>
-<w:numbering xmlns:wpc="http://schemas.microsoft.com/office/word/2010/wordprocessingCanvas" xmlns:cx="http://schemas.microsoft.com/office/drawing/2014/chartex" xmlns:cx1="http://schemas.microsoft.com/office/drawing/2015/9/8/chartex" xmlns:cx2="http://schemas.microsoft.com/office/drawing/2015/10/21/chartex" xmlns:mc="http://schemas.openxmlformats.org/markup-compatibility/2006" xmlns:o="urn:schemas-microsoft-com:office:office" xmlns:r="http://schemas.openxmlformats.org/officeDocument/2006/relationships" xmlns:m="http://schemas.openxmlformats.org/officeDocument/2006/math" xmlns:v="urn:schemas-microsoft-com:vml" xmlns:wp14="http://schemas.microsoft.com/office/word/2010/wordprocessingDrawing" xmlns:wp="http://schemas.openxmlformats.org/drawingml/2006/wordprocessingDrawing" xmlns:w10="urn:schemas-microsoft-com:office:word" xmlns:w="http://schemas.openxmlformats.org/wordprocessingml/2006/main" xmlns:w14="http://schemas.microsoft.com/office/word/2010/wordml" xmlns:w15="http://schemas.microsoft.com/office/word/2012/wordml" xmlns:w16se="http://schemas.microsoft.com/office/word/2015/wordml/symex" xmlns:wpg="http://schemas.microsoft.com/office/word/2010/wordprocessingGroup" xmlns:wpi="http://schemas.microsoft.com/office/word/2010/wordprocessingInk" xmlns:wne="http://schemas.microsoft.com/office/word/2006/wordml" xmlns:wps="http://schemas.microsoft.com/office/word/2010/wordprocessingShape" mc:Ignorable="w14 w15 w16se wp14">
+<w:numbering xmlns:wpc="http://schemas.microsoft.com/office/word/2010/wordprocessingCanvas" xmlns:cx="http://schemas.microsoft.com/office/drawing/2014/chartex" xmlns:cx1="http://schemas.microsoft.com/office/drawing/2015/9/8/chartex" xmlns:cx2="http://schemas.microsoft.com/office/drawing/2015/10/21/chartex" xmlns:cx3="http://schemas.microsoft.com/office/drawing/2016/5/9/chartex" xmlns:cx4="http://schemas.microsoft.com/office/drawing/2016/5/10/chartex" xmlns:cx5="http://schemas.microsoft.com/office/drawing/2016/5/11/chartex" xmlns:mc="http://schemas.openxmlformats.org/markup-compatibility/2006" xmlns:o="urn:schemas-microsoft-com:office:office" xmlns:r="http://schemas.openxmlformats.org/officeDocument/2006/relationships" xmlns:m="http://schemas.openxmlformats.org/officeDocument/2006/math" xmlns:v="urn:schemas-microsoft-com:vml" xmlns:wp14="http://schemas.microsoft.com/office/word/2010/wordprocessingDrawing" xmlns:wp="http://schemas.openxmlformats.org/drawingml/2006/wordprocessingDrawing" xmlns:w10="urn:schemas-microsoft-com:office:word" xmlns:w="http://schemas.openxmlformats.org/wordprocessingml/2006/main" xmlns:w14="http://schemas.microsoft.com/office/word/2010/wordml" xmlns:w15="http://schemas.microsoft.com/office/word/2012/wordml" xmlns:w16se="http://schemas.microsoft.com/office/word/2015/wordml/symex" xmlns:wpg="http://schemas.microsoft.com/office/word/2010/wordprocessingGroup" xmlns:wpi="http://schemas.microsoft.com/office/word/2010/wordprocessingInk" xmlns:wne="http://schemas.microsoft.com/office/word/2006/wordml" xmlns:wps="http://schemas.microsoft.com/office/word/2010/wordprocessingShape" mc:Ignorable="w14 w15 w16se wp14">
   <w:abstractNum w:abstractNumId="0" w15:restartNumberingAfterBreak="0">
-    <w:nsid w:val="544AB418"/>
-    <w:multiLevelType w:val="multilevel"/>
-    <w:tmpl w:val="2EAE1C24"/>
-    <w:lvl w:ilvl="0">
-      <w:numFmt w:val="bullet"/>
-      <w:lvlText w:val="•"/>
-      <w:lvlJc w:val="left"/>
-      <w:pPr>
-        <w:tabs>
-          <w:tab w:val="num" w:pos="0"/>
-        </w:tabs>
-        <w:ind w:left="480" w:hanging="480"/>
-      </w:pPr>
-    </w:lvl>
-    <w:lvl w:ilvl="1">
-      <w:numFmt w:val="bullet"/>
-      <w:lvlText w:val="–"/>
-      <w:lvlJc w:val="left"/>
-      <w:pPr>
-        <w:tabs>
-          <w:tab w:val="num" w:pos="720"/>
-        </w:tabs>
-        <w:ind w:left="1200" w:hanging="480"/>
-      </w:pPr>
-    </w:lvl>
-    <w:lvl w:ilvl="2">
-      <w:numFmt w:val="bullet"/>
-      <w:lvlText w:val="•"/>
-      <w:lvlJc w:val="left"/>
-      <w:pPr>
-        <w:tabs>
-          <w:tab w:val="num" w:pos="1440"/>
-        </w:tabs>
-        <w:ind w:left="1920" w:hanging="480"/>
-      </w:pPr>
-    </w:lvl>
-    <w:lvl w:ilvl="3">
-      <w:numFmt w:val="bullet"/>
-      <w:lvlText w:val="–"/>
-      <w:lvlJc w:val="left"/>
-      <w:pPr>
-        <w:tabs>
-          <w:tab w:val="num" w:pos="2160"/>
-        </w:tabs>
-        <w:ind w:left="2640" w:hanging="480"/>
-      </w:pPr>
-    </w:lvl>
-    <w:lvl w:ilvl="4">
-      <w:numFmt w:val="bullet"/>
-      <w:lvlText w:val="•"/>
-      <w:lvlJc w:val="left"/>
-      <w:pPr>
-        <w:tabs>
-          <w:tab w:val="num" w:pos="2880"/>
-        </w:tabs>
-        <w:ind w:left="3360" w:hanging="480"/>
-      </w:pPr>
-    </w:lvl>
-    <w:lvl w:ilvl="5">
-      <w:numFmt w:val="bullet"/>
-      <w:lvlText w:val="–"/>
-      <w:lvlJc w:val="left"/>
-      <w:pPr>
-        <w:tabs>
-          <w:tab w:val="num" w:pos="3600"/>
-        </w:tabs>
-        <w:ind w:left="4080" w:hanging="480"/>
-      </w:pPr>
-    </w:lvl>
-    <w:lvl w:ilvl="6">
-      <w:numFmt w:val="bullet"/>
-      <w:lvlText w:val="•"/>
-      <w:lvlJc w:val="left"/>
-      <w:pPr>
-        <w:tabs>
-          <w:tab w:val="num" w:pos="4320"/>
-        </w:tabs>
-        <w:ind w:left="4800" w:hanging="480"/>
-      </w:pPr>
-    </w:lvl>
-    <w:lvl w:ilvl="7">
-      <w:numFmt w:val="decimal"/>
-      <w:lvlText w:val=""/>
-      <w:lvlJc w:val="left"/>
-    </w:lvl>
-    <w:lvl w:ilvl="8">
-      <w:numFmt w:val="decimal"/>
-      <w:lvlText w:val=""/>
-      <w:lvlJc w:val="left"/>
-    </w:lvl>
-  </w:abstractNum>
-  <w:abstractNum w:abstractNumId="1" w15:restartNumberingAfterBreak="0">
     <w:nsid w:val="563509D6"/>
     <w:multiLevelType w:val="multilevel"/>
     <w:tmpl w:val="EB72F2A0"/>
@@ -275,295 +183,7 @@
   <w:num w:numId="1">
     <w:abstractNumId w:val="0"/>
   </w:num>
-  <w:num w:numId="2">
-    <w:abstractNumId w:val="0"/>
-  </w:num>
-  <w:num w:numId="3">
-    <w:abstractNumId w:val="0"/>
-  </w:num>
-  <w:num w:numId="4">
-    <w:abstractNumId w:val="0"/>
-  </w:num>
-  <w:num w:numId="5">
-    <w:abstractNumId w:val="0"/>
-  </w:num>
-  <w:num w:numId="6">
-    <w:abstractNumId w:val="0"/>
-  </w:num>
-  <w:num w:numId="7">
-    <w:abstractNumId w:val="0"/>
-  </w:num>
-  <w:num w:numId="8">
-    <w:abstractNumId w:val="0"/>
-  </w:num>
-  <w:num w:numId="9">
-    <w:abstractNumId w:val="0"/>
-  </w:num>
-  <w:num w:numId="10">
-    <w:abstractNumId w:val="0"/>
-  </w:num>
-  <w:num w:numId="11">
-    <w:abstractNumId w:val="0"/>
-  </w:num>
-  <w:num w:numId="12">
-    <w:abstractNumId w:val="0"/>
-  </w:num>
-  <w:num w:numId="13">
-    <w:abstractNumId w:val="0"/>
-  </w:num>
-  <w:num w:numId="14">
-    <w:abstractNumId w:val="0"/>
-  </w:num>
-  <w:num w:numId="15">
-    <w:abstractNumId w:val="0"/>
-  </w:num>
-  <w:num w:numId="16">
-    <w:abstractNumId w:val="0"/>
-  </w:num>
-  <w:num w:numId="17">
-    <w:abstractNumId w:val="0"/>
-  </w:num>
-  <w:num w:numId="18">
-    <w:abstractNumId w:val="0"/>
-  </w:num>
-  <w:num w:numId="19">
-    <w:abstractNumId w:val="0"/>
-  </w:num>
-  <w:num w:numId="20">
-    <w:abstractNumId w:val="0"/>
-  </w:num>
-  <w:num w:numId="21">
-    <w:abstractNumId w:val="0"/>
-  </w:num>
-  <w:num w:numId="22">
-    <w:abstractNumId w:val="0"/>
-  </w:num>
-  <w:num w:numId="23">
-    <w:abstractNumId w:val="0"/>
-  </w:num>
-  <w:num w:numId="24">
-    <w:abstractNumId w:val="0"/>
-  </w:num>
-  <w:num w:numId="25">
-    <w:abstractNumId w:val="0"/>
-  </w:num>
-  <w:num w:numId="26">
-    <w:abstractNumId w:val="0"/>
-  </w:num>
-  <w:num w:numId="27">
-    <w:abstractNumId w:val="0"/>
-  </w:num>
-  <w:num w:numId="28">
-    <w:abstractNumId w:val="0"/>
-  </w:num>
-  <w:num w:numId="29">
-    <w:abstractNumId w:val="0"/>
-  </w:num>
-  <w:num w:numId="30">
-    <w:abstractNumId w:val="0"/>
-  </w:num>
-  <w:num w:numId="31">
-    <w:abstractNumId w:val="0"/>
-  </w:num>
-  <w:num w:numId="32">
-    <w:abstractNumId w:val="0"/>
-  </w:num>
-  <w:num w:numId="33">
-    <w:abstractNumId w:val="0"/>
-  </w:num>
-  <w:num w:numId="34">
-    <w:abstractNumId w:val="0"/>
-  </w:num>
-  <w:num w:numId="35">
-    <w:abstractNumId w:val="0"/>
-  </w:num>
-  <w:num w:numId="36">
-    <w:abstractNumId w:val="0"/>
-  </w:num>
-  <w:num w:numId="37">
-    <w:abstractNumId w:val="0"/>
-  </w:num>
-  <w:num w:numId="38">
-    <w:abstractNumId w:val="0"/>
-  </w:num>
-  <w:num w:numId="39">
-    <w:abstractNumId w:val="0"/>
-  </w:num>
-  <w:num w:numId="40">
-    <w:abstractNumId w:val="0"/>
-  </w:num>
-  <w:num w:numId="41">
-    <w:abstractNumId w:val="0"/>
-  </w:num>
-  <w:num w:numId="42">
-    <w:abstractNumId w:val="0"/>
-  </w:num>
-  <w:num w:numId="43">
-    <w:abstractNumId w:val="0"/>
-  </w:num>
-  <w:num w:numId="44">
-    <w:abstractNumId w:val="0"/>
-  </w:num>
-  <w:num w:numId="45">
-    <w:abstractNumId w:val="0"/>
-  </w:num>
-  <w:num w:numId="46">
-    <w:abstractNumId w:val="0"/>
-  </w:num>
-  <w:num w:numId="47">
-    <w:abstractNumId w:val="0"/>
-  </w:num>
-  <w:num w:numId="48">
-    <w:abstractNumId w:val="0"/>
-  </w:num>
-  <w:num w:numId="49">
-    <w:abstractNumId w:val="0"/>
-  </w:num>
-  <w:num w:numId="50">
-    <w:abstractNumId w:val="0"/>
-  </w:num>
-  <w:num w:numId="51">
-    <w:abstractNumId w:val="0"/>
-  </w:num>
-  <w:num w:numId="52">
-    <w:abstractNumId w:val="0"/>
-  </w:num>
-  <w:num w:numId="53">
-    <w:abstractNumId w:val="0"/>
-  </w:num>
-  <w:num w:numId="54">
-    <w:abstractNumId w:val="0"/>
-  </w:num>
-  <w:num w:numId="55">
-    <w:abstractNumId w:val="0"/>
-  </w:num>
-  <w:num w:numId="56">
-    <w:abstractNumId w:val="0"/>
-  </w:num>
-  <w:num w:numId="57">
-    <w:abstractNumId w:val="0"/>
-  </w:num>
-  <w:num w:numId="58">
-    <w:abstractNumId w:val="0"/>
-  </w:num>
-  <w:num w:numId="59">
-    <w:abstractNumId w:val="0"/>
-  </w:num>
-  <w:num w:numId="60">
-    <w:abstractNumId w:val="0"/>
-  </w:num>
-  <w:num w:numId="61">
-    <w:abstractNumId w:val="0"/>
-  </w:num>
-  <w:num w:numId="62">
-    <w:abstractNumId w:val="0"/>
-  </w:num>
-  <w:num w:numId="63">
-    <w:abstractNumId w:val="0"/>
-  </w:num>
-  <w:num w:numId="64">
-    <w:abstractNumId w:val="0"/>
-  </w:num>
-  <w:num w:numId="65">
-    <w:abstractNumId w:val="0"/>
-  </w:num>
-  <w:num w:numId="66">
-    <w:abstractNumId w:val="0"/>
-  </w:num>
-  <w:num w:numId="67">
-    <w:abstractNumId w:val="0"/>
-  </w:num>
-  <w:num w:numId="68">
-    <w:abstractNumId w:val="0"/>
-  </w:num>
-  <w:num w:numId="69">
-    <w:abstractNumId w:val="0"/>
-  </w:num>
-  <w:num w:numId="70">
-    <w:abstractNumId w:val="0"/>
-  </w:num>
-  <w:num w:numId="71">
-    <w:abstractNumId w:val="0"/>
-  </w:num>
-  <w:num w:numId="72">
-    <w:abstractNumId w:val="0"/>
-  </w:num>
-  <w:num w:numId="73">
-    <w:abstractNumId w:val="0"/>
-  </w:num>
-  <w:num w:numId="74">
-    <w:abstractNumId w:val="0"/>
-  </w:num>
-  <w:num w:numId="75">
-    <w:abstractNumId w:val="0"/>
-  </w:num>
-  <w:num w:numId="76">
-    <w:abstractNumId w:val="0"/>
-  </w:num>
-  <w:num w:numId="77">
-    <w:abstractNumId w:val="0"/>
-  </w:num>
-  <w:num w:numId="78">
-    <w:abstractNumId w:val="0"/>
-  </w:num>
-  <w:num w:numId="79">
-    <w:abstractNumId w:val="0"/>
-  </w:num>
-  <w:num w:numId="80">
-    <w:abstractNumId w:val="0"/>
-  </w:num>
-  <w:num w:numId="81">
-    <w:abstractNumId w:val="0"/>
-  </w:num>
-  <w:num w:numId="82">
-    <w:abstractNumId w:val="0"/>
-  </w:num>
-  <w:num w:numId="83">
-    <w:abstractNumId w:val="0"/>
-  </w:num>
-  <w:num w:numId="84">
-    <w:abstractNumId w:val="0"/>
-  </w:num>
-  <w:num w:numId="85">
-    <w:abstractNumId w:val="0"/>
-  </w:num>
-  <w:num w:numId="86">
-    <w:abstractNumId w:val="0"/>
-  </w:num>
-  <w:num w:numId="87">
-    <w:abstractNumId w:val="1"/>
-  </w:num>
-  <w:num w:numId="88">
-    <w:abstractNumId w:val="1"/>
-    <w:lvlOverride w:ilvl="0">
-      <w:startOverride w:val="1"/>
-    </w:lvlOverride>
-    <w:lvlOverride w:ilvl="1">
-      <w:startOverride w:val="1"/>
-    </w:lvlOverride>
-    <w:lvlOverride w:ilvl="2">
-      <w:startOverride w:val="1"/>
-    </w:lvlOverride>
-    <w:lvlOverride w:ilvl="3">
-      <w:startOverride w:val="1"/>
-    </w:lvlOverride>
-    <w:lvlOverride w:ilvl="4">
-      <w:startOverride w:val="1"/>
-    </w:lvlOverride>
-    <w:lvlOverride w:ilvl="5">
-      <w:startOverride w:val="1"/>
-    </w:lvlOverride>
-    <w:lvlOverride w:ilvl="6">
-      <w:startOverride w:val="1"/>
-    </w:lvlOverride>
-    <w:lvlOverride w:ilvl="7">
-      <w:startOverride w:val="1"/>
-    </w:lvlOverride>
-    <w:lvlOverride w:ilvl="8">
-      <w:startOverride w:val="1"/>
-    </w:lvlOverride>
-  </w:num>
-  <w:numIdMacAtCleanup w:val="86"/>
+  <w:numIdMacAtCleanup w:val="1"/>
 </w:numbering>
 </file>
 
@@ -584,7 +204,7 @@
       </w:pPr>
     </w:pPrDefault>
   </w:docDefaults>
-  <w:latentStyles w:defLockedState="0" w:defUIPriority="0" w:defSemiHidden="0" w:defUnhideWhenUsed="0" w:defQFormat="0" w:count="373">
+  <w:latentStyles w:defLockedState="0" w:defUIPriority="0" w:defSemiHidden="0" w:defUnhideWhenUsed="0" w:defQFormat="0" w:count="374">
     <w:lsdException w:name="heading 8" w:semiHidden="1" w:unhideWhenUsed="1"/>
     <w:lsdException w:name="index 5" w:semiHidden="1" w:unhideWhenUsed="1"/>
     <w:lsdException w:name="index 6" w:semiHidden="1" w:unhideWhenUsed="1"/>
@@ -666,7 +286,6 @@
     <w:lsdException w:name="HTML Sample" w:semiHidden="1" w:unhideWhenUsed="1"/>
     <w:lsdException w:name="HTML Typewriter" w:semiHidden="1" w:unhideWhenUsed="1"/>
     <w:lsdException w:name="HTML Variable" w:semiHidden="1" w:unhideWhenUsed="1"/>
-    <w:lsdException w:name="Normal Table" w:semiHidden="1" w:unhideWhenUsed="1"/>
     <w:lsdException w:name="annotation subject" w:semiHidden="1" w:unhideWhenUsed="1"/>
     <w:lsdException w:name="No List" w:semiHidden="1" w:uiPriority="99" w:unhideWhenUsed="1"/>
     <w:lsdException w:name="Outline List 1" w:semiHidden="1" w:unhideWhenUsed="1"/>
@@ -713,9 +332,7 @@
     <w:lsdException w:name="Table Subtle 2" w:semiHidden="1" w:unhideWhenUsed="1"/>
     <w:lsdException w:name="Table Web 1" w:semiHidden="1" w:unhideWhenUsed="1"/>
     <w:lsdException w:name="Table Web 2" w:semiHidden="1" w:unhideWhenUsed="1"/>
-    <w:lsdException w:name="Table Web 3" w:semiHidden="1" w:unhideWhenUsed="1"/>
     <w:lsdException w:name="Balloon Text" w:semiHidden="1" w:unhideWhenUsed="1"/>
-    <w:lsdException w:name="Table Theme" w:semiHidden="1" w:unhideWhenUsed="1"/>
     <w:lsdException w:name="Placeholder Text" w:semiHidden="1"/>
     <w:lsdException w:name="Light Shading"/>
     <w:lsdException w:name="Light List"/>
@@ -736,7 +353,6 @@
     <w:lsdException w:name="Light Grid Accent 1"/>
     <w:lsdException w:name="Medium Shading 1 Accent 1"/>
     <w:lsdException w:name="Medium Shading 2 Accent 1"/>
-    <w:lsdException w:name="Medium List 1 Accent 1"/>
     <w:lsdException w:name="Revision" w:semiHidden="1"/>
     <w:lsdException w:name="Medium List 2 Accent 1"/>
     <w:lsdException w:name="Medium Grid 1 Accent 1"/>
@@ -815,7 +431,6 @@
     <w:lsdException w:name="Dark List Accent 6"/>
     <w:lsdException w:name="Colorful Shading Accent 6"/>
     <w:lsdException w:name="Colorful List Accent 6"/>
-    <w:lsdException w:name="Colorful Grid Accent 6"/>
     <w:lsdException w:name="Bibliography" w:semiHidden="1" w:unhideWhenUsed="1"/>
     <w:lsdException w:name="TOC Heading" w:semiHidden="1" w:unhideWhenUsed="1"/>
     <w:lsdException w:name="Grid Table 4" w:uiPriority="49"/>
@@ -915,6 +530,7 @@
     <w:lsdException w:name="List Table 7 Colorful Accent 6" w:uiPriority="52"/>
     <w:lsdException w:name="Mention" w:semiHidden="1" w:uiPriority="99" w:unhideWhenUsed="1"/>
     <w:lsdException w:name="Smart Hyperlink" w:semiHidden="1" w:uiPriority="99" w:unhideWhenUsed="1"/>
+    <w:lsdException w:name="Hashtag" w:semiHidden="1" w:uiPriority="99" w:unhideWhenUsed="1"/>
   </w:latentStyles>
   <w:style w:type="paragraph" w:default="1" w:styleId="a">
     <w:name w:val="Normal"/>
@@ -932,7 +548,7 @@
       <w:keepLines/>
       <w:pageBreakBefore/>
       <w:numPr>
-        <w:numId w:val="87"/>
+        <w:numId w:val="1"/>
       </w:numPr>
       <w:pBdr>
         <w:bottom w:val="single" w:sz="12" w:space="1" w:color="auto"/>
@@ -961,7 +577,7 @@
       <w:keepLines/>
       <w:numPr>
         <w:ilvl w:val="1"/>
-        <w:numId w:val="87"/>
+        <w:numId w:val="1"/>
       </w:numPr>
       <w:pBdr>
         <w:bottom w:val="single" w:sz="12" w:space="1" w:color="auto"/>
@@ -990,7 +606,7 @@
       <w:keepLines/>
       <w:numPr>
         <w:ilvl w:val="2"/>
-        <w:numId w:val="87"/>
+        <w:numId w:val="1"/>
       </w:numPr>
       <w:pBdr>
         <w:bottom w:val="single" w:sz="12" w:space="1" w:color="auto"/>
@@ -1094,6 +710,7 @@
   <w:style w:type="paragraph" w:styleId="a0">
     <w:name w:val="Body Text"/>
     <w:basedOn w:val="a"/>
+    <w:link w:val="a4"/>
     <w:qFormat/>
     <w:rsid w:val="002E3737"/>
     <w:pPr>
@@ -1118,7 +735,7 @@
       <w:spacing w:before="36" w:after="36"/>
     </w:pPr>
   </w:style>
-  <w:style w:type="paragraph" w:styleId="a4">
+  <w:style w:type="paragraph" w:styleId="a5">
     <w:name w:val="Title"/>
     <w:basedOn w:val="a"/>
     <w:next w:val="a0"/>
@@ -1138,9 +755,9 @@
       <w:szCs w:val="36"/>
     </w:rPr>
   </w:style>
-  <w:style w:type="paragraph" w:styleId="a5">
+  <w:style w:type="paragraph" w:styleId="a6">
     <w:name w:val="Subtitle"/>
-    <w:basedOn w:val="a4"/>
+    <w:basedOn w:val="a5"/>
     <w:next w:val="a0"/>
     <w:qFormat/>
     <w:pPr>
@@ -1161,7 +778,7 @@
       <w:jc w:val="center"/>
     </w:pPr>
   </w:style>
-  <w:style w:type="paragraph" w:styleId="a6">
+  <w:style w:type="paragraph" w:styleId="a7">
     <w:name w:val="Date"/>
     <w:next w:val="a0"/>
     <w:qFormat/>
@@ -1186,12 +803,12 @@
       <w:szCs w:val="20"/>
     </w:rPr>
   </w:style>
-  <w:style w:type="paragraph" w:styleId="a7">
+  <w:style w:type="paragraph" w:styleId="a8">
     <w:name w:val="Bibliography"/>
     <w:basedOn w:val="a"/>
     <w:qFormat/>
   </w:style>
-  <w:style w:type="paragraph" w:styleId="a8">
+  <w:style w:type="paragraph" w:styleId="a9">
     <w:name w:val="Block Text"/>
     <w:basedOn w:val="a0"/>
     <w:next w:val="a0"/>
@@ -1208,7 +825,7 @@
       <w:szCs w:val="20"/>
     </w:rPr>
   </w:style>
-  <w:style w:type="paragraph" w:styleId="a9">
+  <w:style w:type="paragraph" w:styleId="aa">
     <w:name w:val="footnote text"/>
     <w:basedOn w:val="a"/>
     <w:uiPriority w:val="9"/>
@@ -1232,10 +849,10 @@
     <w:name w:val="Definition"/>
     <w:basedOn w:val="a"/>
   </w:style>
-  <w:style w:type="paragraph" w:styleId="aa">
+  <w:style w:type="paragraph" w:styleId="ab">
     <w:name w:val="caption"/>
     <w:basedOn w:val="a"/>
-    <w:link w:val="ab"/>
+    <w:link w:val="ac"/>
     <w:pPr>
       <w:spacing w:after="120"/>
     </w:pPr>
@@ -1245,14 +862,14 @@
   </w:style>
   <w:style w:type="paragraph" w:customStyle="1" w:styleId="TableCaption">
     <w:name w:val="Table Caption"/>
-    <w:basedOn w:val="aa"/>
+    <w:basedOn w:val="ab"/>
     <w:pPr>
       <w:keepNext/>
     </w:pPr>
   </w:style>
   <w:style w:type="paragraph" w:customStyle="1" w:styleId="ImageCaption">
     <w:name w:val="Image Caption"/>
-    <w:basedOn w:val="aa"/>
+    <w:basedOn w:val="ab"/>
   </w:style>
   <w:style w:type="paragraph" w:customStyle="1" w:styleId="Figure">
     <w:name w:val="Figure"/>
@@ -1265,36 +882,33 @@
       <w:keepNext/>
     </w:pPr>
   </w:style>
-  <w:style w:type="character" w:customStyle="1" w:styleId="ab">
+  <w:style w:type="character" w:customStyle="1" w:styleId="ac">
     <w:name w:val="図表番号 (文字)"/>
     <w:basedOn w:val="a1"/>
-    <w:link w:val="aa"/>
+    <w:link w:val="ab"/>
   </w:style>
   <w:style w:type="character" w:customStyle="1" w:styleId="VerbatimChar">
     <w:name w:val="Verbatim Char"/>
-    <w:basedOn w:val="ab"/>
+    <w:basedOn w:val="ac"/>
     <w:link w:val="SourceCode"/>
-    <w:rPr>
-      <w:rFonts w:ascii="Consolas" w:hAnsi="Consolas"/>
-      <w:sz w:val="22"/>
-    </w:rPr>
-  </w:style>
-  <w:style w:type="character" w:styleId="ac">
+    <w:rsid w:val="009419F3"/>
+  </w:style>
+  <w:style w:type="character" w:styleId="ad">
     <w:name w:val="footnote reference"/>
-    <w:basedOn w:val="ab"/>
+    <w:basedOn w:val="ac"/>
     <w:rPr>
       <w:vertAlign w:val="superscript"/>
     </w:rPr>
   </w:style>
-  <w:style w:type="character" w:styleId="ad">
+  <w:style w:type="character" w:styleId="ae">
     <w:name w:val="Hyperlink"/>
-    <w:basedOn w:val="ab"/>
+    <w:basedOn w:val="ac"/>
     <w:uiPriority w:val="99"/>
     <w:rPr>
       <w:color w:val="4F81BD" w:themeColor="accent1"/>
     </w:rPr>
   </w:style>
-  <w:style w:type="paragraph" w:styleId="ae">
+  <w:style w:type="paragraph" w:styleId="af">
     <w:name w:val="TOC Heading"/>
     <w:basedOn w:val="a0"/>
     <w:next w:val="a0"/>
@@ -1315,7 +929,14 @@
     <w:name w:val="Source Code"/>
     <w:basedOn w:val="a"/>
     <w:link w:val="VerbatimChar"/>
-    <w:pPr>
+    <w:rsid w:val="009419F3"/>
+    <w:pPr>
+      <w:pBdr>
+        <w:top w:val="single" w:sz="4" w:space="1" w:color="auto"/>
+        <w:left w:val="single" w:sz="4" w:space="4" w:color="auto"/>
+        <w:bottom w:val="single" w:sz="4" w:space="1" w:color="auto"/>
+        <w:right w:val="single" w:sz="4" w:space="4" w:color="auto"/>
+      </w:pBdr>
       <w:wordWrap w:val="0"/>
     </w:pPr>
   </w:style>
@@ -1766,13 +1387,63 @@
       <w:lang w:eastAsia="ja-JP"/>
     </w:rPr>
   </w:style>
-  <w:style w:type="paragraph" w:styleId="af">
+  <w:style w:type="paragraph" w:styleId="af0">
     <w:name w:val="List Paragraph"/>
     <w:basedOn w:val="a"/>
     <w:rsid w:val="00D20F36"/>
     <w:pPr>
       <w:ind w:leftChars="400" w:left="840"/>
     </w:pPr>
+  </w:style>
+  <w:style w:type="paragraph" w:styleId="af1">
+    <w:name w:val="header"/>
+    <w:basedOn w:val="a"/>
+    <w:link w:val="af2"/>
+    <w:unhideWhenUsed/>
+    <w:rsid w:val="009419F3"/>
+    <w:pPr>
+      <w:tabs>
+        <w:tab w:val="center" w:pos="4252"/>
+        <w:tab w:val="right" w:pos="8504"/>
+      </w:tabs>
+      <w:snapToGrid w:val="0"/>
+    </w:pPr>
+  </w:style>
+  <w:style w:type="character" w:customStyle="1" w:styleId="af2">
+    <w:name w:val="ヘッダー (文字)"/>
+    <w:basedOn w:val="a1"/>
+    <w:link w:val="af1"/>
+    <w:rsid w:val="009419F3"/>
+  </w:style>
+  <w:style w:type="paragraph" w:styleId="af3">
+    <w:name w:val="footer"/>
+    <w:basedOn w:val="a"/>
+    <w:link w:val="af4"/>
+    <w:unhideWhenUsed/>
+    <w:rsid w:val="009419F3"/>
+    <w:pPr>
+      <w:tabs>
+        <w:tab w:val="center" w:pos="4252"/>
+        <w:tab w:val="right" w:pos="8504"/>
+      </w:tabs>
+      <w:snapToGrid w:val="0"/>
+    </w:pPr>
+  </w:style>
+  <w:style w:type="character" w:customStyle="1" w:styleId="af4">
+    <w:name w:val="フッター (文字)"/>
+    <w:basedOn w:val="a1"/>
+    <w:link w:val="af3"/>
+    <w:rsid w:val="009419F3"/>
+  </w:style>
+  <w:style w:type="character" w:customStyle="1" w:styleId="a4">
+    <w:name w:val="本文 (文字)"/>
+    <w:basedOn w:val="a1"/>
+    <w:link w:val="a0"/>
+    <w:rsid w:val="009419F3"/>
+    <w:rPr>
+      <w:rFonts w:ascii="Century" w:eastAsia="ＭＳ Ｐ明朝" w:hAnsi="Century"/>
+      <w:sz w:val="21"/>
+    </w:rPr>
   </w:style>
 </w:styles>
 </file>
@@ -2093,4 +1764,16 @@
   </a:objectDefaults>
   <a:extraClrSchemeLst/>
 </a:theme>
+</file>
+
+<file path=customXml/item1.xml><?xml version="1.0" encoding="utf-8"?>
+<b:Sources xmlns:b="http://schemas.openxmlformats.org/officeDocument/2006/bibliography" xmlns="http://schemas.openxmlformats.org/officeDocument/2006/bibliography" SelectedStyle="\APASixthEditionOfficeOnline.xsl" StyleName="APA" Version="6"/>
+</file>
+
+<file path=customXml/itemProps1.xml><?xml version="1.0" encoding="utf-8"?>
+<ds:datastoreItem xmlns:ds="http://schemas.openxmlformats.org/officeDocument/2006/customXml" ds:itemID="{3A0A098A-AE2C-4C12-BD1A-5A57C86776F5}">
+  <ds:schemaRefs>
+    <ds:schemaRef ds:uri="http://schemas.openxmlformats.org/officeDocument/2006/bibliography"/>
+  </ds:schemaRefs>
+</ds:datastoreItem>
 </file>
</xml_diff>